<commit_message>
Update documentation for WriteDelimitedFile related to handling irregular time series and update release notes. The code was included i the 11.13.00 release but now documentation is caught up.
</commit_message>
<xml_diff>
--- a/doc/UserManual/Word/60_Command_WriteDelimitedFile.docx
+++ b/doc/UserManual/Word/60_Command_WriteDelimitedFile.docx
@@ -11,12 +11,7 @@
         <w:t xml:space="preserve">Command Reference: </w:t>
       </w:r>
       <w:r>
-        <w:t xml:space="preserve"> </w:t>
-      </w:r>
-      <w:proofErr w:type="spellStart"/>
-      <w:proofErr w:type="gramStart"/>
-      <w:r>
-        <w:t>W</w:t>
+        <w:t xml:space="preserve"> W</w:t>
       </w:r>
       <w:r>
         <w:t>riteD</w:t>
@@ -24,11 +19,9 @@
       <w:r>
         <w:t>elimitedFile</w:t>
       </w:r>
-      <w:proofErr w:type="spellEnd"/>
       <w:r>
         <w:t>()</w:t>
       </w:r>
-      <w:proofErr w:type="gramEnd"/>
     </w:p>
     <w:p>
       <w:pPr>
@@ -82,7 +75,10 @@
         <w:t>.</w:t>
       </w:r>
       <w:r>
-        <w:t>03</w:t>
+        <w:t>1</w:t>
+      </w:r>
+      <w:r>
+        <w:t>3</w:t>
       </w:r>
       <w:r>
         <w:t>.0</w:t>
@@ -97,22 +93,22 @@
         <w:t>1</w:t>
       </w:r>
       <w:r>
-        <w:t>5</w:t>
+        <w:t>7</w:t>
       </w:r>
       <w:r>
         <w:t>-</w:t>
       </w:r>
       <w:r>
-        <w:t>05</w:t>
+        <w:t>0</w:t>
+      </w:r>
+      <w:r>
+        <w:t>3</w:t>
       </w:r>
       <w:r>
         <w:t>-</w:t>
       </w:r>
       <w:r>
-        <w:t>3</w:t>
-      </w:r>
-      <w:r>
-        <w:t>1</w:t>
+        <w:t>08</w:t>
       </w:r>
     </w:p>
     <w:p>
@@ -132,8 +128,6 @@
       <w:r>
         <w:t xml:space="preserve">The </w:t>
       </w:r>
-      <w:proofErr w:type="spellStart"/>
-      <w:proofErr w:type="gramStart"/>
       <w:r>
         <w:rPr>
           <w:rStyle w:val="RTiSWDocLiteralText"/>
@@ -152,19 +146,11 @@
         </w:rPr>
         <w:t>elimitedFile</w:t>
       </w:r>
-      <w:proofErr w:type="spellEnd"/>
       <w:r>
         <w:rPr>
           <w:rStyle w:val="RTiSWDocLiteralText"/>
         </w:rPr>
-        <w:t>(</w:t>
-      </w:r>
-      <w:proofErr w:type="gramEnd"/>
-      <w:r>
-        <w:rPr>
-          <w:rStyle w:val="RTiSWDocLiteralText"/>
-        </w:rPr>
-        <w:t>)</w:t>
+        <w:t>()</w:t>
       </w:r>
       <w:r>
         <w:t xml:space="preserve"> command write</w:t>
@@ -207,14 +193,12 @@
       <w:r>
         <w:t xml:space="preserve">The time series being written must have the same data interval – use the </w:t>
       </w:r>
-      <w:proofErr w:type="spellStart"/>
       <w:r>
         <w:rPr>
           <w:rStyle w:val="RTiSWDocLiteralText"/>
         </w:rPr>
         <w:t>TSList</w:t>
       </w:r>
-      <w:proofErr w:type="spellEnd"/>
       <w:r>
         <w:t xml:space="preserve"> parameter to select appropriate time series.</w:t>
       </w:r>
@@ -228,8 +212,22 @@
         </w:numPr>
       </w:pPr>
       <w:r>
-        <w:t>Currently irregular time series cannot be written (this limitation will be removed in a later version).</w:t>
-      </w:r>
+        <w:t>Only one i</w:t>
+      </w:r>
+      <w:r>
+        <w:t>rregular time series can</w:t>
+      </w:r>
+      <w:r>
+        <w:t xml:space="preserve"> be written because functionality has not yet been added to properly handle all date/times found in multiple time series</w:t>
+      </w:r>
+      <w:r>
+        <w:t>.</w:t>
+      </w:r>
+      <w:r>
+        <w:t xml:space="preserve">  The output period is adjusted to ensure that actual endpoints found in the time series are used to bound output.</w:t>
+      </w:r>
+      <w:bookmarkStart w:id="0" w:name="_GoBack"/>
+      <w:bookmarkEnd w:id="0"/>
     </w:p>
     <w:p>
       <w:pPr>
@@ -266,14 +264,12 @@
       <w:r>
         <w:t xml:space="preserve">The </w:t>
       </w:r>
-      <w:proofErr w:type="spellStart"/>
       <w:r>
         <w:rPr>
           <w:rStyle w:val="RTiSWDocLiteralText"/>
         </w:rPr>
         <w:t>HeadingSurround</w:t>
       </w:r>
-      <w:proofErr w:type="spellEnd"/>
       <w:r>
         <w:t xml:space="preserve"> parameter can be used to specify a character to surround each heading.</w:t>
       </w:r>
@@ -289,14 +285,12 @@
       <w:r>
         <w:t xml:space="preserve">If </w:t>
       </w:r>
-      <w:proofErr w:type="spellStart"/>
       <w:r>
         <w:rPr>
           <w:rStyle w:val="RTiSWDocLiteralText"/>
         </w:rPr>
         <w:t>HeadingSurround</w:t>
       </w:r>
-      <w:proofErr w:type="spellEnd"/>
       <w:r>
         <w:t xml:space="preserve"> matches a character in a column heading, the character will be removed from the column heading</w:t>
       </w:r>
@@ -402,7 +396,6 @@
       <w:pPr>
         <w:pStyle w:val="RTiSWDocNote"/>
       </w:pPr>
-      <w:proofErr w:type="spellStart"/>
       <w:r>
         <w:t>W</w:t>
       </w:r>
@@ -412,14 +405,11 @@
       <w:r>
         <w:t>elimitedFile</w:t>
       </w:r>
-      <w:proofErr w:type="spellEnd"/>
     </w:p>
     <w:p>
       <w:pPr>
         <w:pStyle w:val="RTiSWDocFigureTableTitle"/>
       </w:pPr>
-      <w:proofErr w:type="spellStart"/>
-      <w:proofErr w:type="gramStart"/>
       <w:r>
         <w:t>W</w:t>
       </w:r>
@@ -429,13 +419,8 @@
       <w:r>
         <w:t>elimitedFile</w:t>
       </w:r>
-      <w:proofErr w:type="spellEnd"/>
-      <w:r>
-        <w:t>(</w:t>
-      </w:r>
-      <w:proofErr w:type="gramEnd"/>
-      <w:r>
-        <w:t>) Command Editor</w:t>
+      <w:r>
+        <w:t>() Command Editor</w:t>
       </w:r>
     </w:p>
     <w:p>
@@ -445,7 +430,7 @@
           <w:numId w:val="0"/>
         </w:numPr>
       </w:pPr>
-      <w:bookmarkStart w:id="0" w:name="replaceValue"/>
+      <w:bookmarkStart w:id="1" w:name="replaceValue"/>
     </w:p>
     <w:p>
       <w:r>
@@ -466,8 +451,6 @@
           <w:rStyle w:val="RTiSWDocLiteralText"/>
         </w:rPr>
       </w:pPr>
-      <w:proofErr w:type="spellStart"/>
-      <w:proofErr w:type="gramStart"/>
       <w:r>
         <w:rPr>
           <w:rStyle w:val="RTiSWDocLiteralText"/>
@@ -486,14 +469,12 @@
         </w:rPr>
         <w:t>elimitedFile</w:t>
       </w:r>
-      <w:proofErr w:type="spellEnd"/>
       <w:r>
         <w:rPr>
           <w:rStyle w:val="RTiSWDocLiteralText"/>
         </w:rPr>
         <w:t>(</w:t>
       </w:r>
-      <w:proofErr w:type="gramEnd"/>
       <w:r>
         <w:rPr>
           <w:rStyle w:val="RTiSWDocLiteralText"/>
@@ -622,14 +603,12 @@
                 <w:rStyle w:val="RTiSWDocLiteralText"/>
               </w:rPr>
             </w:pPr>
-            <w:proofErr w:type="spellStart"/>
             <w:r>
               <w:rPr>
                 <w:rStyle w:val="RTiSWDocLiteralText"/>
               </w:rPr>
               <w:t>TSList</w:t>
             </w:r>
-            <w:proofErr w:type="spellEnd"/>
           </w:p>
         </w:tc>
         <w:tc>
@@ -648,24 +627,14 @@
                 <w:numId w:val="1"/>
               </w:numPr>
             </w:pPr>
-            <w:proofErr w:type="spellStart"/>
             <w:r>
               <w:rPr>
                 <w:rStyle w:val="RTiSWDocLiteralText"/>
               </w:rPr>
               <w:t>AllMatchingTSID</w:t>
             </w:r>
-            <w:proofErr w:type="spellEnd"/>
-            <w:r>
-              <w:t xml:space="preserve"> – </w:t>
-            </w:r>
-            <w:proofErr w:type="spellStart"/>
-            <w:r>
-              <w:t>all time</w:t>
-            </w:r>
-            <w:proofErr w:type="spellEnd"/>
-            <w:r>
-              <w:t xml:space="preserve"> series that match the </w:t>
+            <w:r>
+              <w:t xml:space="preserve"> – all time series that match the </w:t>
             </w:r>
             <w:r>
               <w:rPr>
@@ -684,24 +653,14 @@
                 <w:numId w:val="1"/>
               </w:numPr>
             </w:pPr>
-            <w:proofErr w:type="spellStart"/>
             <w:r>
               <w:rPr>
                 <w:rStyle w:val="RTiSWDocLiteralText"/>
               </w:rPr>
               <w:t>AllTS</w:t>
             </w:r>
-            <w:proofErr w:type="spellEnd"/>
-            <w:r>
-              <w:t xml:space="preserve"> – </w:t>
-            </w:r>
-            <w:proofErr w:type="spellStart"/>
-            <w:r>
-              <w:t>all time</w:t>
-            </w:r>
-            <w:proofErr w:type="spellEnd"/>
-            <w:r>
-              <w:t xml:space="preserve"> series before the command.</w:t>
+            <w:r>
+              <w:t xml:space="preserve"> – all time series before the command.</w:t>
             </w:r>
           </w:p>
           <w:p>
@@ -711,24 +670,14 @@
                 <w:numId w:val="1"/>
               </w:numPr>
             </w:pPr>
-            <w:proofErr w:type="spellStart"/>
             <w:r>
               <w:rPr>
                 <w:rStyle w:val="RTiSWDocLiteralText"/>
               </w:rPr>
               <w:t>EnsembleID</w:t>
             </w:r>
-            <w:proofErr w:type="spellEnd"/>
-            <w:r>
-              <w:t xml:space="preserve"> – </w:t>
-            </w:r>
-            <w:proofErr w:type="spellStart"/>
-            <w:r>
-              <w:t>all time</w:t>
-            </w:r>
-            <w:proofErr w:type="spellEnd"/>
-            <w:r>
-              <w:t xml:space="preserve"> series in the ensemble will be processed.</w:t>
+            <w:r>
+              <w:t xml:space="preserve"> – all time series in the ensemble will be processed.</w:t>
             </w:r>
           </w:p>
           <w:p>
@@ -738,7 +687,6 @@
                 <w:numId w:val="1"/>
               </w:numPr>
             </w:pPr>
-            <w:proofErr w:type="spellStart"/>
             <w:r>
               <w:rPr>
                 <w:rStyle w:val="RTiSWDocLiteralText"/>
@@ -751,7 +699,6 @@
               </w:rPr>
               <w:t>MatchingTSID</w:t>
             </w:r>
-            <w:proofErr w:type="spellEnd"/>
             <w:r>
               <w:t xml:space="preserve"> – the first time series that matches the </w:t>
             </w:r>
@@ -772,7 +719,6 @@
                 <w:numId w:val="1"/>
               </w:numPr>
             </w:pPr>
-            <w:proofErr w:type="spellStart"/>
             <w:r>
               <w:rPr>
                 <w:rStyle w:val="RTiSWDocLiteralText"/>
@@ -785,7 +731,6 @@
               </w:rPr>
               <w:t>MatchingTSID</w:t>
             </w:r>
-            <w:proofErr w:type="spellEnd"/>
             <w:r>
               <w:t xml:space="preserve"> – the last time series that matches the </w:t>
             </w:r>
@@ -806,38 +751,20 @@
                 <w:numId w:val="1"/>
               </w:numPr>
             </w:pPr>
-            <w:proofErr w:type="spellStart"/>
             <w:r>
               <w:rPr>
                 <w:rStyle w:val="RTiSWDocLiteralText"/>
               </w:rPr>
               <w:t>SelectedTS</w:t>
             </w:r>
-            <w:proofErr w:type="spellEnd"/>
             <w:r>
               <w:t xml:space="preserve"> – the time series are those selected with the </w:t>
             </w:r>
-            <w:proofErr w:type="spellStart"/>
-            <w:proofErr w:type="gramStart"/>
-            <w:r>
-              <w:rPr>
-                <w:rStyle w:val="RTiSWDocLiteralText"/>
-              </w:rPr>
-              <w:t>SelectTimeSeries</w:t>
-            </w:r>
-            <w:proofErr w:type="spellEnd"/>
-            <w:r>
-              <w:rPr>
-                <w:rStyle w:val="RTiSWDocLiteralText"/>
-              </w:rPr>
-              <w:t>(</w:t>
-            </w:r>
-            <w:proofErr w:type="gramEnd"/>
-            <w:r>
-              <w:rPr>
-                <w:rStyle w:val="RTiSWDocLiteralText"/>
-              </w:rPr>
-              <w:t>)</w:t>
+            <w:r>
+              <w:rPr>
+                <w:rStyle w:val="RTiSWDocLiteralText"/>
+              </w:rPr>
+              <w:t>SelectTimeSeries()</w:t>
             </w:r>
             <w:r>
               <w:t xml:space="preserve"> command.</w:t>
@@ -854,14 +781,12 @@
                 <w:rStyle w:val="RTiSWDocLiteralText"/>
               </w:rPr>
             </w:pPr>
-            <w:proofErr w:type="spellStart"/>
             <w:r>
               <w:rPr>
                 <w:rStyle w:val="RTiSWDocLiteralText"/>
               </w:rPr>
               <w:t>AllTS</w:t>
             </w:r>
-            <w:proofErr w:type="spellEnd"/>
           </w:p>
         </w:tc>
       </w:tr>
@@ -926,19 +851,11 @@
             <w:r>
               <w:t xml:space="preserve">Required if </w:t>
             </w:r>
-            <w:proofErr w:type="spellStart"/>
-            <w:r>
-              <w:rPr>
-                <w:rStyle w:val="RTiSWDocLiteralText"/>
-              </w:rPr>
-              <w:t>TSList</w:t>
-            </w:r>
-            <w:proofErr w:type="spellEnd"/>
-            <w:r>
-              <w:rPr>
-                <w:rStyle w:val="RTiSWDocLiteralText"/>
-              </w:rPr>
-              <w:t>=*TSID</w:t>
+            <w:r>
+              <w:rPr>
+                <w:rStyle w:val="RTiSWDocLiteralText"/>
+              </w:rPr>
+              <w:t>TSList=*TSID</w:t>
             </w:r>
             <w:r>
               <w:t>.</w:t>
@@ -960,14 +877,12 @@
                 <w:rStyle w:val="RTiSWDocLiteralText"/>
               </w:rPr>
             </w:pPr>
-            <w:proofErr w:type="spellStart"/>
             <w:r>
               <w:rPr>
                 <w:rStyle w:val="RTiSWDocLiteralText"/>
               </w:rPr>
               <w:t>EnsembleID</w:t>
             </w:r>
-            <w:proofErr w:type="spellEnd"/>
           </w:p>
         </w:tc>
         <w:tc>
@@ -979,10 +894,7 @@
               <w:t>The ensemble to be processed, if processing an ensemble.</w:t>
             </w:r>
             <w:r>
-              <w:t xml:space="preserve">  </w:t>
-            </w:r>
-            <w:r>
-              <w:t xml:space="preserve">Can be specified using processor </w:t>
+              <w:t xml:space="preserve">  Can be specified using processor </w:t>
             </w:r>
             <w:r>
               <w:rPr>
@@ -1008,31 +920,21 @@
             <w:r>
               <w:t xml:space="preserve">Required if </w:t>
             </w:r>
-            <w:proofErr w:type="spellStart"/>
-            <w:r>
-              <w:rPr>
-                <w:rStyle w:val="RTiSWDocLiteralText"/>
-              </w:rPr>
-              <w:t>TSList</w:t>
-            </w:r>
-            <w:proofErr w:type="spellEnd"/>
-            <w:r>
-              <w:rPr>
-                <w:rStyle w:val="RTiSWDocLiteralText"/>
-              </w:rPr>
-              <w:t>=</w:t>
+            <w:r>
+              <w:rPr>
+                <w:rStyle w:val="RTiSWDocLiteralText"/>
+              </w:rPr>
+              <w:t>TSList=</w:t>
             </w:r>
             <w:r>
               <w:t xml:space="preserve"> </w:t>
             </w:r>
-            <w:proofErr w:type="spellStart"/>
             <w:r>
               <w:rPr>
                 <w:rStyle w:val="RTiSWDocLiteralText"/>
               </w:rPr>
               <w:t>EnsembleID</w:t>
             </w:r>
-            <w:proofErr w:type="spellEnd"/>
             <w:r>
               <w:t>.</w:t>
             </w:r>
@@ -1053,14 +955,12 @@
                 <w:rStyle w:val="RTiSWDocLiteralText"/>
               </w:rPr>
             </w:pPr>
-            <w:proofErr w:type="spellStart"/>
             <w:r>
               <w:rPr>
                 <w:rStyle w:val="RTiSWDocLiteralText"/>
               </w:rPr>
               <w:t>OutputFile</w:t>
             </w:r>
-            <w:proofErr w:type="spellEnd"/>
           </w:p>
         </w:tc>
         <w:tc>
@@ -1113,14 +1013,12 @@
                 <w:rStyle w:val="RTiSWDocLiteralText"/>
               </w:rPr>
             </w:pPr>
-            <w:proofErr w:type="spellStart"/>
             <w:r>
               <w:rPr>
                 <w:rStyle w:val="RTiSWDocLiteralText"/>
               </w:rPr>
               <w:t>DateTime</w:t>
             </w:r>
-            <w:proofErr w:type="spellEnd"/>
           </w:p>
           <w:p>
             <w:pPr>
@@ -1160,14 +1058,12 @@
             <w:r>
               <w:t xml:space="preserve"> if day, month, or year interval, </w:t>
             </w:r>
-            <w:proofErr w:type="spellStart"/>
             <w:r>
               <w:rPr>
                 <w:rStyle w:val="RTiSWDocLiteralText"/>
               </w:rPr>
               <w:t>DateTime</w:t>
             </w:r>
-            <w:proofErr w:type="spellEnd"/>
             <w:r>
               <w:t xml:space="preserve"> otherwise.</w:t>
             </w:r>
@@ -1188,14 +1084,12 @@
                 <w:rStyle w:val="RTiSWDocLiteralText"/>
               </w:rPr>
             </w:pPr>
-            <w:proofErr w:type="spellStart"/>
             <w:r>
               <w:rPr>
                 <w:rStyle w:val="RTiSWDocLiteralText"/>
               </w:rPr>
               <w:t>DateTime</w:t>
             </w:r>
-            <w:proofErr w:type="spellEnd"/>
           </w:p>
           <w:p>
             <w:pPr>
@@ -1203,14 +1097,12 @@
                 <w:rStyle w:val="RTiSWDocLiteralText"/>
               </w:rPr>
             </w:pPr>
-            <w:proofErr w:type="spellStart"/>
             <w:r>
               <w:rPr>
                 <w:rStyle w:val="RTiSWDocLiteralText"/>
               </w:rPr>
               <w:t>FormatterType</w:t>
             </w:r>
-            <w:proofErr w:type="spellEnd"/>
           </w:p>
         </w:tc>
         <w:tc>
@@ -1221,14 +1113,12 @@
             <w:r>
               <w:t xml:space="preserve">Specify the date/time formatter type, which indicates the syntax for </w:t>
             </w:r>
-            <w:proofErr w:type="spellStart"/>
             <w:r>
               <w:rPr>
                 <w:rStyle w:val="RTiSWDocLiteralText"/>
               </w:rPr>
               <w:t>DateTimeFormat</w:t>
             </w:r>
-            <w:proofErr w:type="spellEnd"/>
             <w:r>
               <w:t xml:space="preserve">.  Currently, only </w:t>
             </w:r>
@@ -1241,27 +1131,11 @@
             <w:r>
               <w:t xml:space="preserve"> is supported, corresponding to the C programming language </w:t>
             </w:r>
-            <w:proofErr w:type="spellStart"/>
-            <w:proofErr w:type="gramStart"/>
-            <w:r>
-              <w:rPr>
-                <w:rStyle w:val="RTiSWDocLiteralText"/>
-              </w:rPr>
-              <w:t>strftime</w:t>
-            </w:r>
-            <w:proofErr w:type="spellEnd"/>
-            <w:r>
-              <w:rPr>
-                <w:rStyle w:val="RTiSWDocLiteralText"/>
-              </w:rPr>
-              <w:t>(</w:t>
-            </w:r>
-            <w:proofErr w:type="gramEnd"/>
-            <w:r>
-              <w:rPr>
-                <w:rStyle w:val="RTiSWDocLiteralText"/>
-              </w:rPr>
-              <w:t>)</w:t>
+            <w:r>
+              <w:rPr>
+                <w:rStyle w:val="RTiSWDocLiteralText"/>
+              </w:rPr>
+              <w:t>strftime()</w:t>
             </w:r>
             <w:r>
               <w:t xml:space="preserve"> function, which is also used by other software (see Linux </w:t>
@@ -1310,14 +1184,12 @@
                 <w:rStyle w:val="RTiSWDocLiteralText"/>
               </w:rPr>
             </w:pPr>
-            <w:proofErr w:type="spellStart"/>
             <w:r>
               <w:rPr>
                 <w:rStyle w:val="RTiSWDocLiteralText"/>
               </w:rPr>
               <w:t>DateTime</w:t>
             </w:r>
-            <w:proofErr w:type="spellEnd"/>
           </w:p>
           <w:p>
             <w:pPr>
@@ -1339,24 +1211,14 @@
           </w:tcPr>
           <w:p>
             <w:r>
-              <w:t xml:space="preserve">The format used to expand the date/time corresponding to each time series data value.  The format string can contain literal strings and </w:t>
-            </w:r>
-            <w:proofErr w:type="spellStart"/>
-            <w:r>
-              <w:t>specifiers</w:t>
-            </w:r>
-            <w:proofErr w:type="spellEnd"/>
-            <w:r>
-              <w:t xml:space="preserve"> supported by the </w:t>
-            </w:r>
-            <w:proofErr w:type="spellStart"/>
+              <w:t xml:space="preserve">The format used to expand the date/time corresponding to each time series data value.  The format string can contain literal strings and specifiers supported by the </w:t>
+            </w:r>
             <w:r>
               <w:rPr>
                 <w:rStyle w:val="RTiSWDocLiteralText"/>
               </w:rPr>
               <w:t>DateTimeFormatterType</w:t>
             </w:r>
-            <w:proofErr w:type="spellEnd"/>
             <w:r>
               <w:t>.</w:t>
             </w:r>
@@ -1383,14 +1245,12 @@
                 <w:rStyle w:val="RTiSWDocLiteralText"/>
               </w:rPr>
             </w:pPr>
-            <w:proofErr w:type="spellStart"/>
             <w:r>
               <w:rPr>
                 <w:rStyle w:val="RTiSWDocLiteralText"/>
               </w:rPr>
               <w:t>ValueColumns</w:t>
             </w:r>
-            <w:proofErr w:type="spellEnd"/>
           </w:p>
         </w:tc>
         <w:tc>
@@ -1414,29 +1274,7 @@
               <w:rPr>
                 <w:rStyle w:val="RTiSWDocLiteralText"/>
               </w:rPr>
-              <w:t>${</w:t>
-            </w:r>
-            <w:proofErr w:type="spellStart"/>
-            <w:r>
-              <w:rPr>
-                <w:rStyle w:val="RTiSWDocLiteralText"/>
-              </w:rPr>
-              <w:t>ts</w:t>
-            </w:r>
-            <w:proofErr w:type="gramStart"/>
-            <w:r>
-              <w:rPr>
-                <w:rStyle w:val="RTiSWDocLiteralText"/>
-              </w:rPr>
-              <w:t>:property</w:t>
-            </w:r>
-            <w:proofErr w:type="spellEnd"/>
-            <w:proofErr w:type="gramEnd"/>
-            <w:r>
-              <w:rPr>
-                <w:rStyle w:val="RTiSWDocLiteralText"/>
-              </w:rPr>
-              <w:t>}</w:t>
+              <w:t>${ts:property}</w:t>
             </w:r>
             <w:r>
               <w:t xml:space="preserve"> and </w:t>
@@ -1457,14 +1295,12 @@
             <w:r>
               <w:t xml:space="preserve">  If the column name contains the </w:t>
             </w:r>
-            <w:proofErr w:type="spellStart"/>
             <w:r>
               <w:rPr>
                 <w:rStyle w:val="RTiSWDocLiteralText"/>
               </w:rPr>
               <w:t>HeadingSurround</w:t>
             </w:r>
-            <w:proofErr w:type="spellEnd"/>
             <w:r>
               <w:t xml:space="preserve"> character, occurrences of the character will be removed.</w:t>
             </w:r>
@@ -1508,7 +1344,6 @@
               <w:rPr>
                 <w:rStyle w:val="RTiSWDocLiteralText"/>
               </w:rPr>
-              <w:lastRenderedPageBreak/>
               <w:t>Heading</w:t>
             </w:r>
           </w:p>
@@ -1691,14 +1526,12 @@
                 <w:rStyle w:val="RTiSWDocLiteralText"/>
               </w:rPr>
             </w:pPr>
-            <w:proofErr w:type="spellStart"/>
             <w:r>
               <w:rPr>
                 <w:rStyle w:val="RTiSWDocLiteralText"/>
               </w:rPr>
               <w:t>MissingValue</w:t>
             </w:r>
-            <w:proofErr w:type="spellEnd"/>
           </w:p>
         </w:tc>
         <w:tc>
@@ -1718,14 +1551,12 @@
             <w:r>
               <w:t xml:space="preserve">, </w:t>
             </w:r>
-            <w:proofErr w:type="spellStart"/>
             <w:r>
               <w:rPr>
                 <w:rStyle w:val="RTiSWDocLiteralText"/>
               </w:rPr>
               <w:t>NaN</w:t>
             </w:r>
-            <w:proofErr w:type="spellEnd"/>
             <w:r>
               <w:t xml:space="preserve"> or another value).</w:t>
             </w:r>
@@ -1768,14 +1599,12 @@
                 <w:rStyle w:val="RTiSWDocLiteralText"/>
               </w:rPr>
             </w:pPr>
-            <w:proofErr w:type="spellStart"/>
             <w:r>
               <w:rPr>
                 <w:rStyle w:val="RTiSWDocLiteralText"/>
               </w:rPr>
               <w:t>OutputStart</w:t>
             </w:r>
-            <w:proofErr w:type="spellEnd"/>
           </w:p>
         </w:tc>
         <w:tc>
@@ -1787,10 +1616,7 @@
               <w:t xml:space="preserve">The date/time for the start of the output. </w:t>
             </w:r>
             <w:r>
-              <w:t xml:space="preserve"> </w:t>
-            </w:r>
-            <w:r>
-              <w:t xml:space="preserve">Can be specified using processor </w:t>
+              <w:t xml:space="preserve"> Can be specified using processor </w:t>
             </w:r>
             <w:r>
               <w:rPr>
@@ -1828,14 +1654,12 @@
                 <w:rStyle w:val="RTiSWDocLiteralText"/>
               </w:rPr>
             </w:pPr>
-            <w:proofErr w:type="spellStart"/>
             <w:r>
               <w:rPr>
                 <w:rStyle w:val="RTiSWDocLiteralText"/>
               </w:rPr>
               <w:t>OutputEnd</w:t>
             </w:r>
-            <w:proofErr w:type="spellEnd"/>
           </w:p>
         </w:tc>
         <w:tc>
@@ -1847,10 +1671,7 @@
               <w:t xml:space="preserve">The date/time for the end of the output. </w:t>
             </w:r>
             <w:r>
-              <w:t xml:space="preserve">  </w:t>
-            </w:r>
-            <w:r>
-              <w:t xml:space="preserve">Can be specified using processor </w:t>
+              <w:t xml:space="preserve">  Can be specified using processor </w:t>
             </w:r>
             <w:r>
               <w:rPr>
@@ -1874,7 +1695,7 @@
           </w:p>
         </w:tc>
       </w:tr>
-      <w:bookmarkEnd w:id="0"/>
+      <w:bookmarkEnd w:id="1"/>
     </w:tbl>
     <w:p>
       <w:pPr>
@@ -1902,8 +1723,6 @@
         </w:rPr>
         <w:br w:type="page"/>
       </w:r>
-      <w:bookmarkStart w:id="1" w:name="_GoBack"/>
-      <w:bookmarkEnd w:id="1"/>
     </w:p>
     <w:p>
       <w:pPr>
@@ -1986,8 +1805,6 @@
     <w:r>
       <w:t xml:space="preserve">Command Reference – </w:t>
     </w:r>
-    <w:proofErr w:type="spellStart"/>
-    <w:proofErr w:type="gramStart"/>
     <w:r>
       <w:t>W</w:t>
     </w:r>
@@ -1997,13 +1814,8 @@
     <w:r>
       <w:t>elimitedFile</w:t>
     </w:r>
-    <w:proofErr w:type="spellEnd"/>
-    <w:r>
-      <w:t>(</w:t>
-    </w:r>
-    <w:proofErr w:type="gramEnd"/>
-    <w:r>
-      <w:t xml:space="preserve">) - </w:t>
+    <w:r>
+      <w:t xml:space="preserve">() - </w:t>
     </w:r>
     <w:r>
       <w:fldChar w:fldCharType="begin"/>
@@ -2018,7 +1830,7 @@
       <w:rPr>
         <w:noProof/>
       </w:rPr>
-      <w:t>4</w:t>
+      <w:t>2</w:t>
     </w:r>
     <w:r>
       <w:fldChar w:fldCharType="end"/>
@@ -2040,8 +1852,6 @@
       <w:tab/>
       <w:t xml:space="preserve">Command Reference – </w:t>
     </w:r>
-    <w:proofErr w:type="spellStart"/>
-    <w:proofErr w:type="gramStart"/>
     <w:r>
       <w:t>W</w:t>
     </w:r>
@@ -2051,13 +1861,8 @@
     <w:r>
       <w:t>elimitedFile</w:t>
     </w:r>
-    <w:proofErr w:type="spellEnd"/>
-    <w:r>
-      <w:t>(</w:t>
-    </w:r>
-    <w:proofErr w:type="gramEnd"/>
-    <w:r>
-      <w:t xml:space="preserve">) - </w:t>
+    <w:r>
+      <w:t xml:space="preserve">() - </w:t>
     </w:r>
     <w:r>
       <w:fldChar w:fldCharType="begin"/>
@@ -2094,8 +1899,6 @@
       <w:tab/>
       <w:t xml:space="preserve">Command Reference – </w:t>
     </w:r>
-    <w:proofErr w:type="spellStart"/>
-    <w:proofErr w:type="gramStart"/>
     <w:r>
       <w:t>W</w:t>
     </w:r>
@@ -2105,13 +1908,8 @@
     <w:r>
       <w:t>elimitedFile</w:t>
     </w:r>
-    <w:proofErr w:type="spellEnd"/>
-    <w:r>
-      <w:t>(</w:t>
-    </w:r>
-    <w:proofErr w:type="gramEnd"/>
-    <w:r>
-      <w:t xml:space="preserve">) - </w:t>
+    <w:r>
+      <w:t xml:space="preserve">() - </w:t>
     </w:r>
     <w:r>
       <w:fldChar w:fldCharType="begin"/>
@@ -2160,8 +1958,6 @@
     <w:pPr>
       <w:pStyle w:val="RTiSWDocHeader"/>
     </w:pPr>
-    <w:proofErr w:type="spellStart"/>
-    <w:proofErr w:type="gramStart"/>
     <w:r>
       <w:t>W</w:t>
     </w:r>
@@ -2171,27 +1967,15 @@
     <w:r>
       <w:t>elimitedFile</w:t>
     </w:r>
-    <w:proofErr w:type="spellEnd"/>
-    <w:r>
-      <w:t>(</w:t>
-    </w:r>
-    <w:proofErr w:type="gramEnd"/>
-    <w:r>
-      <w:t>) Command</w:t>
+    <w:r>
+      <w:t>() Command</w:t>
     </w:r>
     <w:r>
       <w:tab/>
     </w:r>
     <w:r>
       <w:tab/>
-    </w:r>
-    <w:proofErr w:type="spellStart"/>
-    <w:r>
-      <w:t>TSTool</w:t>
-    </w:r>
-    <w:proofErr w:type="spellEnd"/>
-    <w:r>
-      <w:t xml:space="preserve"> Documentation</w:t>
+      <w:t>TSTool Documentation</w:t>
     </w:r>
   </w:p>
 </w:hdr>
@@ -2203,26 +1987,17 @@
     <w:pPr>
       <w:pStyle w:val="RTiSWDocHeader"/>
     </w:pPr>
-    <w:proofErr w:type="spellStart"/>
     <w:r>
       <w:t>T</w:t>
     </w:r>
     <w:r>
-      <w:t>STool</w:t>
-    </w:r>
-    <w:proofErr w:type="spellEnd"/>
-    <w:r>
-      <w:t xml:space="preserve"> Documentation</w:t>
+      <w:t>STool Documentation</w:t>
     </w:r>
     <w:r>
       <w:tab/>
     </w:r>
     <w:r>
       <w:tab/>
-    </w:r>
-    <w:proofErr w:type="spellStart"/>
-    <w:proofErr w:type="gramStart"/>
-    <w:r>
       <w:t>W</w:t>
     </w:r>
     <w:r>
@@ -2231,13 +2006,8 @@
     <w:r>
       <w:t>elimitedFile</w:t>
     </w:r>
-    <w:proofErr w:type="spellEnd"/>
-    <w:r>
-      <w:t>(</w:t>
-    </w:r>
-    <w:proofErr w:type="gramEnd"/>
-    <w:r>
-      <w:t>) Command</w:t>
+    <w:r>
+      <w:t>() Command</w:t>
     </w:r>
   </w:p>
 </w:hdr>

</xml_diff>